<commit_message>
Menambahkan Latihan bersama Asprak dan Latihan Mandiri
</commit_message>
<xml_diff>
--- a/week 9/TP9_105223002_PrakPBO.docx
+++ b/week 9/TP9_105223002_PrakPBO.docx
@@ -11,34 +11,14 @@
           <w:u w:val="single"/>
         </w:rPr>
       </w:pPr>
-      <w:proofErr w:type="spellStart"/>
       <w:r>
         <w:rPr>
           <w:b/>
           <w:bCs/>
           <w:u w:val="single"/>
         </w:rPr>
-        <w:t>Tugas</w:t>
+        <w:t>Tugas Pendahuluan</w:t>
       </w:r>
-      <w:proofErr w:type="spellEnd"/>
-      <w:r>
-        <w:rPr>
-          <w:b/>
-          <w:bCs/>
-          <w:u w:val="single"/>
-        </w:rPr>
-        <w:t xml:space="preserve"> </w:t>
-      </w:r>
-      <w:proofErr w:type="spellStart"/>
-      <w:r>
-        <w:rPr>
-          <w:b/>
-          <w:bCs/>
-          <w:u w:val="single"/>
-        </w:rPr>
-        <w:t>Pendahuluan</w:t>
-      </w:r>
-      <w:proofErr w:type="spellEnd"/>
       <w:r>
         <w:rPr>
           <w:b/>
@@ -215,16 +195,8 @@
           <w:rPr>
             <w:rStyle w:val="Hyperlink"/>
           </w:rPr>
-          <w:t xml:space="preserve">Link </w:t>
+          <w:t>Link pengumpulan</w:t>
         </w:r>
-        <w:proofErr w:type="spellStart"/>
-        <w:r>
-          <w:rPr>
-            <w:rStyle w:val="Hyperlink"/>
-          </w:rPr>
-          <w:t>pengumpulan</w:t>
-        </w:r>
-        <w:proofErr w:type="spellEnd"/>
       </w:hyperlink>
     </w:p>
     <w:p/>
@@ -258,31 +230,10 @@
         </w:rPr>
       </w:pPr>
       <w:r>
-        <w:t xml:space="preserve"> Apa </w:t>
+        <w:t xml:space="preserve"> Apa gunanya</w:t>
       </w:r>
-      <w:proofErr w:type="spellStart"/>
       <w:r>
-        <w:t>gunanya</w:t>
-      </w:r>
-      <w:proofErr w:type="spellEnd"/>
-      <w:r>
-        <w:t xml:space="preserve"> </w:t>
-      </w:r>
-      <w:proofErr w:type="spellStart"/>
-      <w:r>
-        <w:t>anotasi</w:t>
-      </w:r>
-      <w:proofErr w:type="spellEnd"/>
-      <w:r>
-        <w:t xml:space="preserve"> @Override </w:t>
-      </w:r>
-      <w:proofErr w:type="spellStart"/>
-      <w:r>
-        <w:t>dalam</w:t>
-      </w:r>
-      <w:proofErr w:type="spellEnd"/>
-      <w:r>
-        <w:t xml:space="preserve"> Java? </w:t>
+        <w:t xml:space="preserve"> anotasi @Override dalam Java? </w:t>
       </w:r>
       <w:r>
         <w:rPr>
@@ -294,6 +245,252 @@
     <w:p>
       <w:pPr>
         <w:pStyle w:val="DaftarParagraf"/>
+        <w:rPr>
+          <w:b/>
+          <w:bCs/>
+        </w:rPr>
+      </w:pPr>
+      <w:r>
+        <w:rPr>
+          <w:b/>
+          <w:bCs/>
+        </w:rPr>
+        <w:t>Jawab:</w:t>
+      </w:r>
+    </w:p>
+    <w:tbl>
+      <w:tblPr>
+        <w:tblStyle w:val="KisiTabel"/>
+        <w:tblW w:w="0" w:type="auto"/>
+        <w:tblInd w:w="720" w:type="dxa"/>
+        <w:tblLook w:val="04A0" w:firstRow="1" w:lastRow="0" w:firstColumn="1" w:lastColumn="0" w:noHBand="0" w:noVBand="1"/>
+      </w:tblPr>
+      <w:tblGrid>
+        <w:gridCol w:w="8296"/>
+      </w:tblGrid>
+      <w:tr>
+        <w:tc>
+          <w:tcPr>
+            <w:tcW w:w="9016" w:type="dxa"/>
+          </w:tcPr>
+          <w:p>
+            <w:pPr>
+              <w:jc w:val="both"/>
+              <w:rPr>
+                <w:lang w:val="id-ID"/>
+              </w:rPr>
+            </w:pPr>
+            <w:r>
+              <w:rPr>
+                <w:lang w:val="id-ID"/>
+              </w:rPr>
+              <w:t>Anotasi @Override digunakan untuk menandai bahwa sebuah method menggantikan (override) method dari superclass atau interface. Manfaatnya: memastikan method benar-benar meng-override method yang ada (mencegah kesalahan penulisan nama, parameter, atau tipe return). Kompiler akan memeriksa kesesuaian method.</w:t>
+            </w:r>
+          </w:p>
+          <w:p>
+            <w:pPr>
+              <w:pStyle w:val="DaftarParagraf"/>
+              <w:jc w:val="both"/>
+              <w:rPr>
+                <w:lang w:val="id-ID"/>
+              </w:rPr>
+            </w:pPr>
+          </w:p>
+          <w:p>
+            <w:pPr>
+              <w:pStyle w:val="DaftarParagraf"/>
+              <w:ind w:left="0"/>
+              <w:jc w:val="both"/>
+              <w:rPr>
+                <w:lang w:val="id-ID"/>
+              </w:rPr>
+            </w:pPr>
+            <w:r>
+              <w:rPr>
+                <w:lang w:val="id-ID"/>
+              </w:rPr>
+              <w:t xml:space="preserve">Jika </w:t>
+            </w:r>
+            <w:r>
+              <w:rPr>
+                <w:lang w:val="id-ID"/>
+              </w:rPr>
+              <w:t xml:space="preserve">kita </w:t>
+            </w:r>
+            <w:r>
+              <w:rPr>
+                <w:lang w:val="id-ID"/>
+              </w:rPr>
+              <w:t>lupa menuliskan @Override, method tetap bisa meng-override selama tanda tangan method (nama, parameter, tipe return) sama dengan method di superclass. Namun, tanpa anotasi, kompiler tidak akan mendeteksi kesalahan jika method tidak benar-benar meng-override (misalnya, karena salah nama atau parameter), sehingga dapat menyebabkan bug logika.</w:t>
+            </w:r>
+          </w:p>
+        </w:tc>
+      </w:tr>
+    </w:tbl>
+    <w:p>
+      <w:pPr>
+        <w:pStyle w:val="DaftarParagraf"/>
+        <w:rPr>
+          <w:b/>
+          <w:bCs/>
+          <w:lang w:val="id-ID"/>
+        </w:rPr>
+      </w:pPr>
+    </w:p>
+    <w:p>
+      <w:pPr>
+        <w:pStyle w:val="DaftarParagraf"/>
+        <w:numPr>
+          <w:ilvl w:val="0"/>
+          <w:numId w:val="20"/>
+        </w:numPr>
+        <w:jc w:val="both"/>
+        <w:rPr>
+          <w:b/>
+          <w:bCs/>
+        </w:rPr>
+      </w:pPr>
+      <w:r>
+        <w:t>Dapatkah constructor dioverride dalam Java? Jelaskan alasan teknisnya.</w:t>
+      </w:r>
+    </w:p>
+    <w:p>
+      <w:pPr>
+        <w:pStyle w:val="DaftarParagraf"/>
+        <w:jc w:val="both"/>
+        <w:rPr>
+          <w:b/>
+          <w:bCs/>
+        </w:rPr>
+      </w:pPr>
+      <w:r>
+        <w:rPr>
+          <w:b/>
+          <w:bCs/>
+        </w:rPr>
+        <w:t>Jawab:</w:t>
+      </w:r>
+    </w:p>
+    <w:tbl>
+      <w:tblPr>
+        <w:tblStyle w:val="KisiTabel"/>
+        <w:tblW w:w="0" w:type="auto"/>
+        <w:tblInd w:w="720" w:type="dxa"/>
+        <w:tblLook w:val="04A0" w:firstRow="1" w:lastRow="0" w:firstColumn="1" w:lastColumn="0" w:noHBand="0" w:noVBand="1"/>
+      </w:tblPr>
+      <w:tblGrid>
+        <w:gridCol w:w="8296"/>
+      </w:tblGrid>
+      <w:tr>
+        <w:tc>
+          <w:tcPr>
+            <w:tcW w:w="9016" w:type="dxa"/>
+          </w:tcPr>
+          <w:p>
+            <w:pPr>
+              <w:jc w:val="both"/>
+              <w:rPr>
+                <w:lang w:val="id-ID"/>
+              </w:rPr>
+            </w:pPr>
+            <w:r>
+              <w:rPr>
+                <w:lang w:val="id-ID"/>
+              </w:rPr>
+              <w:t xml:space="preserve">Constructor tidak dapat dioverride di </w:t>
+            </w:r>
+            <w:r>
+              <w:rPr>
+                <w:lang w:val="id-ID"/>
+              </w:rPr>
+              <w:t xml:space="preserve">Jawa. Hal ini itu dikarenakan: </w:t>
+            </w:r>
+          </w:p>
+          <w:p>
+            <w:pPr>
+              <w:pStyle w:val="DaftarParagraf"/>
+              <w:numPr>
+                <w:ilvl w:val="0"/>
+                <w:numId w:val="21"/>
+              </w:numPr>
+              <w:jc w:val="both"/>
+              <w:rPr>
+                <w:lang w:val="id-ID"/>
+              </w:rPr>
+            </w:pPr>
+            <w:r>
+              <w:rPr>
+                <w:lang w:val="id-ID"/>
+              </w:rPr>
+              <w:t>Constructor bersifat spesifik untuk kelas tertentu dan tidak diwarisi oleh subclass, sehingga tidak ada method constructor di subclass yang bisa diganti (override).</w:t>
+            </w:r>
+          </w:p>
+          <w:p>
+            <w:pPr>
+              <w:numPr>
+                <w:ilvl w:val="0"/>
+                <w:numId w:val="21"/>
+              </w:numPr>
+              <w:spacing w:before="100" w:beforeAutospacing="1" w:after="100" w:afterAutospacing="1"/>
+              <w:rPr>
+                <w:rFonts w:eastAsia="Times New Roman"/>
+                <w:kern w:val="0"/>
+                <w:lang w:val="id-ID" w:eastAsia="id-ID"/>
+                <w14:ligatures w14:val="none"/>
+              </w:rPr>
+            </w:pPr>
+            <w:r>
+              <w:rPr>
+                <w:rFonts w:eastAsia="Times New Roman"/>
+                <w:kern w:val="0"/>
+                <w:lang w:val="id-ID" w:eastAsia="id-ID"/>
+                <w14:ligatures w14:val="none"/>
+              </w:rPr>
+              <w:t>Overriding berlaku untuk method instance, sedangkan constructor bukan method, melainkan blok khusus untuk inisialisasi objek.</w:t>
+            </w:r>
+            <w:r>
+              <w:rPr>
+                <w:rFonts w:eastAsia="Times New Roman"/>
+                <w:kern w:val="0"/>
+                <w:lang w:val="id-ID" w:eastAsia="id-ID"/>
+                <w14:ligatures w14:val="none"/>
+              </w:rPr>
+              <w:br/>
+              <w:t>Namun, subclass dapat memanggil constructor superclass menggunakan super() untuk memperluas inisialisasi.</w:t>
+            </w:r>
+          </w:p>
+        </w:tc>
+      </w:tr>
+    </w:tbl>
+    <w:p>
+      <w:pPr>
+        <w:jc w:val="both"/>
+        <w:rPr>
+          <w:lang w:val="id-ID"/>
+        </w:rPr>
+      </w:pPr>
+    </w:p>
+    <w:p>
+      <w:pPr>
+        <w:pStyle w:val="DaftarParagraf"/>
+        <w:numPr>
+          <w:ilvl w:val="0"/>
+          <w:numId w:val="20"/>
+        </w:numPr>
+        <w:jc w:val="both"/>
+        <w:rPr>
+          <w:b/>
+          <w:bCs/>
+        </w:rPr>
+      </w:pPr>
+      <w:r>
+        <w:t>Jelaskan bagaimana method super digunakan dalam konteks method overriding!</w:t>
+      </w:r>
+    </w:p>
+    <w:p>
+      <w:pPr>
+        <w:pStyle w:val="DaftarParagraf"/>
+        <w:jc w:val="both"/>
         <w:rPr>
           <w:b/>
           <w:bCs/>
@@ -326,41 +523,48 @@
             <w:pPr>
               <w:pStyle w:val="DaftarParagraf"/>
               <w:ind w:left="0"/>
+              <w:jc w:val="both"/>
               <w:rPr>
-                <w:b/>
-                <w:bCs/>
+                <w:lang w:val="id-ID"/>
               </w:rPr>
             </w:pPr>
-          </w:p>
-          <w:p>
-            <w:pPr>
-              <w:pStyle w:val="DaftarParagraf"/>
-              <w:ind w:left="0"/>
+            <w:r>
               <w:rPr>
-                <w:b/>
-                <w:bCs/>
+                <w:lang w:val="id-ID"/>
               </w:rPr>
-            </w:pPr>
-          </w:p>
-          <w:p>
-            <w:pPr>
-              <w:pStyle w:val="DaftarParagraf"/>
-              <w:ind w:left="0"/>
+              <w:t xml:space="preserve">Kata kunci super digunakan untuk memanggil method superclass yang telah dioverride oleh subclass. Dalam konteks overriding, </w:t>
+            </w:r>
+            <w:r>
               <w:rPr>
-                <w:b/>
-                <w:bCs/>
+                <w:lang w:val="id-ID"/>
               </w:rPr>
-            </w:pPr>
-          </w:p>
-          <w:p>
-            <w:pPr>
-              <w:pStyle w:val="DaftarParagraf"/>
-              <w:ind w:left="0"/>
+              <w:t xml:space="preserve">contohnya seperti </w:t>
+            </w:r>
+            <w:r>
               <w:rPr>
-                <w:b/>
-                <w:bCs/>
+                <w:lang w:val="id-ID"/>
               </w:rPr>
-            </w:pPr>
+              <w:t xml:space="preserve">super.methodName() memungkinkan subclass menjalankan implementasi method dari superclass sebelum atau setelah menambahkan logika spesifik di subclass. </w:t>
+            </w:r>
+            <w:r>
+              <w:rPr>
+                <w:lang w:val="id-ID"/>
+              </w:rPr>
+              <w:t xml:space="preserve">Hal </w:t>
+            </w:r>
+            <w:r>
+              <w:rPr>
+                <w:lang w:val="id-ID"/>
+              </w:rPr>
+              <w:lastRenderedPageBreak/>
+              <w:t>i</w:t>
+            </w:r>
+            <w:r>
+              <w:rPr>
+                <w:lang w:val="id-ID"/>
+              </w:rPr>
+              <w:t>ni berguna untuk mempertahankan fungsionalitas superclass sambil menambahkan perilaku baru.</w:t>
+            </w:r>
           </w:p>
         </w:tc>
       </w:tr>
@@ -369,8 +573,7 @@
       <w:pPr>
         <w:pStyle w:val="DaftarParagraf"/>
         <w:rPr>
-          <w:b/>
-          <w:bCs/>
+          <w:lang w:val="nb-NO"/>
         </w:rPr>
       </w:pPr>
     </w:p>
@@ -385,55 +588,14 @@
         <w:rPr>
           <w:b/>
           <w:bCs/>
+          <w:lang w:val="nb-NO"/>
         </w:rPr>
       </w:pPr>
-      <w:proofErr w:type="spellStart"/>
       <w:r>
-        <w:t>Dapatkah</w:t>
-      </w:r>
-      <w:proofErr w:type="spellEnd"/>
-      <w:r>
-        <w:t xml:space="preserve"> constructor </w:t>
-      </w:r>
-      <w:proofErr w:type="spellStart"/>
-      <w:r>
-        <w:t>dioverride</w:t>
-      </w:r>
-      <w:proofErr w:type="spellEnd"/>
-      <w:r>
-        <w:t xml:space="preserve"> </w:t>
-      </w:r>
-      <w:proofErr w:type="spellStart"/>
-      <w:r>
-        <w:t>dalam</w:t>
-      </w:r>
-      <w:proofErr w:type="spellEnd"/>
-      <w:r>
-        <w:t xml:space="preserve"> Java? </w:t>
-      </w:r>
-      <w:proofErr w:type="spellStart"/>
-      <w:r>
-        <w:t>Jelaskan</w:t>
-      </w:r>
-      <w:proofErr w:type="spellEnd"/>
-      <w:r>
-        <w:t xml:space="preserve"> </w:t>
-      </w:r>
-      <w:proofErr w:type="spellStart"/>
-      <w:r>
-        <w:t>alasan</w:t>
-      </w:r>
-      <w:proofErr w:type="spellEnd"/>
-      <w:r>
-        <w:t xml:space="preserve"> </w:t>
-      </w:r>
-      <w:proofErr w:type="spellStart"/>
-      <w:r>
-        <w:t>teknisnya</w:t>
-      </w:r>
-      <w:proofErr w:type="spellEnd"/>
-      <w:r>
-        <w:t>.</w:t>
+        <w:rPr>
+          <w:lang w:val="nb-NO"/>
+        </w:rPr>
+        <w:t>Sebutkan dan jelaskan dua jenis polymorphism dalam Java beserta waktu terjadinya</w:t>
       </w:r>
     </w:p>
     <w:p>
@@ -471,42 +633,174 @@
           <w:p>
             <w:pPr>
               <w:pStyle w:val="DaftarParagraf"/>
-              <w:ind w:left="0"/>
+              <w:numPr>
+                <w:ilvl w:val="0"/>
+                <w:numId w:val="24"/>
+              </w:numPr>
+              <w:jc w:val="both"/>
               <w:rPr>
-                <w:b/>
-                <w:bCs/>
+                <w:lang w:val="id-ID"/>
+              </w:rPr>
+            </w:pPr>
+            <w:r>
+              <w:rPr>
+                <w:lang w:val="id-ID"/>
+              </w:rPr>
+              <w:t xml:space="preserve">Compile-time Polymorphism (Static Polymorphism): </w:t>
+            </w:r>
+          </w:p>
+          <w:p>
+            <w:pPr>
+              <w:pStyle w:val="DaftarParagraf"/>
+              <w:numPr>
+                <w:ilvl w:val="0"/>
+                <w:numId w:val="25"/>
+              </w:numPr>
+              <w:ind w:left="869"/>
+              <w:jc w:val="both"/>
+              <w:rPr>
+                <w:lang w:val="id-ID"/>
+              </w:rPr>
+            </w:pPr>
+            <w:r>
+              <w:rPr>
+                <w:lang w:val="id-ID"/>
+              </w:rPr>
+              <w:t>Terjadi saat kompilasi, melalui method overloading atau operator overloading (meski Java tidak mendukung operator overloading secara langsung).</w:t>
+            </w:r>
+          </w:p>
+          <w:p>
+            <w:pPr>
+              <w:pStyle w:val="DaftarParagraf"/>
+              <w:numPr>
+                <w:ilvl w:val="0"/>
+                <w:numId w:val="25"/>
+              </w:numPr>
+              <w:ind w:left="869"/>
+              <w:jc w:val="both"/>
+              <w:rPr>
+                <w:lang w:val="id-ID"/>
+              </w:rPr>
+            </w:pPr>
+            <w:r>
+              <w:rPr>
+                <w:lang w:val="id-ID"/>
+              </w:rPr>
+              <w:t>Contoh: Method dengan nama sama tetapi parameter berbeda dipilih oleh kompiler berdasarkan tanda tangan method.</w:t>
+            </w:r>
+          </w:p>
+          <w:p>
+            <w:pPr>
+              <w:pStyle w:val="DaftarParagraf"/>
+              <w:numPr>
+                <w:ilvl w:val="0"/>
+                <w:numId w:val="25"/>
+              </w:numPr>
+              <w:ind w:left="869"/>
+              <w:jc w:val="both"/>
+              <w:rPr>
+                <w:lang w:val="id-ID"/>
+              </w:rPr>
+            </w:pPr>
+            <w:r>
+              <w:rPr>
+                <w:lang w:val="id-ID"/>
+              </w:rPr>
+              <w:t>Waktu: Saat kode dikompilasi.</w:t>
+            </w:r>
+          </w:p>
+          <w:p>
+            <w:pPr>
+              <w:jc w:val="both"/>
+              <w:rPr>
+                <w:lang w:val="id-ID"/>
               </w:rPr>
             </w:pPr>
           </w:p>
           <w:p>
             <w:pPr>
               <w:pStyle w:val="DaftarParagraf"/>
-              <w:ind w:left="0"/>
+              <w:numPr>
+                <w:ilvl w:val="0"/>
+                <w:numId w:val="24"/>
+              </w:numPr>
+              <w:jc w:val="both"/>
               <w:rPr>
-                <w:b/>
-                <w:bCs/>
+                <w:lang w:val="id-ID"/>
               </w:rPr>
             </w:pPr>
+            <w:r>
+              <w:rPr>
+                <w:lang w:val="id-ID"/>
+              </w:rPr>
+              <w:t xml:space="preserve">Runtime Polymorphism (Dynamic Polymorphism): </w:t>
+            </w:r>
           </w:p>
           <w:p>
             <w:pPr>
-              <w:pStyle w:val="DaftarParagraf"/>
-              <w:ind w:left="0"/>
+              <w:numPr>
+                <w:ilvl w:val="0"/>
+                <w:numId w:val="26"/>
+              </w:numPr>
+              <w:tabs>
+                <w:tab w:val="clear" w:pos="720"/>
+              </w:tabs>
+              <w:ind w:left="869"/>
+              <w:jc w:val="both"/>
               <w:rPr>
-                <w:b/>
-                <w:bCs/>
+                <w:lang w:val="id-ID"/>
               </w:rPr>
             </w:pPr>
+            <w:r>
+              <w:rPr>
+                <w:lang w:val="id-ID"/>
+              </w:rPr>
+              <w:t>Terjadi saat runtime, melalui method overriding menggunakan inheritance dan reference type.</w:t>
+            </w:r>
           </w:p>
           <w:p>
             <w:pPr>
-              <w:pStyle w:val="DaftarParagraf"/>
-              <w:ind w:left="0"/>
+              <w:numPr>
+                <w:ilvl w:val="0"/>
+                <w:numId w:val="26"/>
+              </w:numPr>
+              <w:tabs>
+                <w:tab w:val="clear" w:pos="720"/>
+              </w:tabs>
+              <w:ind w:left="869"/>
+              <w:jc w:val="both"/>
               <w:rPr>
-                <w:b/>
-                <w:bCs/>
+                <w:lang w:val="id-ID"/>
               </w:rPr>
             </w:pPr>
+            <w:r>
+              <w:rPr>
+                <w:lang w:val="id-ID"/>
+              </w:rPr>
+              <w:t>Contoh: Method yang dioverride di subclass dipanggil berdasarkan tipe objek aktual, bukan tipe referensi.</w:t>
+            </w:r>
+          </w:p>
+          <w:p>
+            <w:pPr>
+              <w:numPr>
+                <w:ilvl w:val="0"/>
+                <w:numId w:val="26"/>
+              </w:numPr>
+              <w:tabs>
+                <w:tab w:val="clear" w:pos="720"/>
+              </w:tabs>
+              <w:ind w:left="869"/>
+              <w:jc w:val="both"/>
+              <w:rPr>
+                <w:lang w:val="id-ID"/>
+              </w:rPr>
+            </w:pPr>
+            <w:r>
+              <w:rPr>
+                <w:lang w:val="id-ID"/>
+              </w:rPr>
+              <w:t>Waktu: Saat program dijalankan (dengan mekanisme dynamic method dispatch).</w:t>
+            </w:r>
           </w:p>
         </w:tc>
       </w:tr>
@@ -514,6 +808,9 @@
     <w:p>
       <w:pPr>
         <w:pStyle w:val="DaftarParagraf"/>
+        <w:rPr>
+          <w:lang w:val="nb-NO"/>
+        </w:rPr>
       </w:pPr>
     </w:p>
     <w:p>
@@ -529,45 +826,8 @@
           <w:bCs/>
         </w:rPr>
       </w:pPr>
-      <w:proofErr w:type="spellStart"/>
       <w:r>
-        <w:t>Jelaskan</w:t>
-      </w:r>
-      <w:proofErr w:type="spellEnd"/>
-      <w:r>
-        <w:t xml:space="preserve"> </w:t>
-      </w:r>
-      <w:proofErr w:type="spellStart"/>
-      <w:r>
-        <w:t>bagaimana</w:t>
-      </w:r>
-      <w:proofErr w:type="spellEnd"/>
-      <w:r>
-        <w:t xml:space="preserve"> method super </w:t>
-      </w:r>
-      <w:proofErr w:type="spellStart"/>
-      <w:r>
-        <w:t>digunakan</w:t>
-      </w:r>
-      <w:proofErr w:type="spellEnd"/>
-      <w:r>
-        <w:t xml:space="preserve"> </w:t>
-      </w:r>
-      <w:proofErr w:type="spellStart"/>
-      <w:r>
-        <w:t>dalam</w:t>
-      </w:r>
-      <w:proofErr w:type="spellEnd"/>
-      <w:r>
-        <w:t xml:space="preserve"> </w:t>
-      </w:r>
-      <w:proofErr w:type="spellStart"/>
-      <w:r>
-        <w:t>konteks</w:t>
-      </w:r>
-      <w:proofErr w:type="spellEnd"/>
-      <w:r>
-        <w:t xml:space="preserve"> method overriding!</w:t>
+        <w:t>Bagaimana polymorphism mendukung prinsip abstraction, flexibility, dan code reusability dalam pemrograman berorientasi objek?</w:t>
       </w:r>
     </w:p>
     <w:p>
@@ -605,319 +865,89 @@
           <w:p>
             <w:pPr>
               <w:pStyle w:val="DaftarParagraf"/>
-              <w:ind w:left="0"/>
-              <w:rPr>
-                <w:b/>
-                <w:bCs/>
-              </w:rPr>
+              <w:numPr>
+                <w:ilvl w:val="0"/>
+                <w:numId w:val="27"/>
+              </w:numPr>
+            </w:pPr>
+            <w:r>
+              <w:t>Abstraction: Polymorphism memungkinkan penggunaan tipe umum (superclass/interface) untuk merujuk ke objek spesifik (subclass), menyembunyikan detail implementasi. Contoh: Menggunakan interface List untuk ArrayList atau LinkedList.</w:t>
+            </w:r>
+          </w:p>
+          <w:p>
+            <w:pPr>
+              <w:pStyle w:val="DaftarParagraf"/>
+              <w:ind w:left="360"/>
             </w:pPr>
           </w:p>
           <w:p>
             <w:pPr>
               <w:pStyle w:val="DaftarParagraf"/>
-              <w:ind w:left="0"/>
-              <w:rPr>
-                <w:b/>
-                <w:bCs/>
-              </w:rPr>
+              <w:numPr>
+                <w:ilvl w:val="0"/>
+                <w:numId w:val="27"/>
+              </w:numPr>
             </w:pPr>
+            <w:r>
+              <w:t>Flexibility: Polymorphism memungkinkan sistem menangani objek dari berbagai subclass secara seragam melalui referensi superclass, memudahkan penambahan tipe baru tanpa mengubah kode yang ada.</w:t>
+            </w:r>
           </w:p>
+          <w:p/>
           <w:p>
             <w:pPr>
               <w:pStyle w:val="DaftarParagraf"/>
-              <w:ind w:left="0"/>
-              <w:rPr>
-                <w:b/>
-                <w:bCs/>
-              </w:rPr>
+              <w:numPr>
+                <w:ilvl w:val="0"/>
+                <w:numId w:val="27"/>
+              </w:numPr>
             </w:pPr>
-          </w:p>
-          <w:p>
-            <w:pPr>
-              <w:pStyle w:val="DaftarParagraf"/>
-              <w:ind w:left="0"/>
-              <w:rPr>
-                <w:b/>
-                <w:bCs/>
-              </w:rPr>
-            </w:pPr>
-          </w:p>
-          <w:p>
-            <w:pPr>
-              <w:pStyle w:val="DaftarParagraf"/>
-              <w:ind w:left="0"/>
-              <w:rPr>
-                <w:b/>
-                <w:bCs/>
-              </w:rPr>
-            </w:pPr>
+            <w:r>
+              <w:t>Code Reusability: Method di superclass dapat digunakan kembali oleh subclass, dan overriding memungkinkan penyesuaian perilaku tanpa menduplikasi kode.</w:t>
+            </w:r>
           </w:p>
         </w:tc>
       </w:tr>
     </w:tbl>
     <w:p>
       <w:pPr>
-        <w:pStyle w:val="DaftarParagraf"/>
-      </w:pPr>
-    </w:p>
-    <w:p>
-      <w:pPr>
-        <w:pStyle w:val="DaftarParagraf"/>
-        <w:numPr>
-          <w:ilvl w:val="0"/>
-          <w:numId w:val="20"/>
-        </w:numPr>
-        <w:jc w:val="both"/>
         <w:rPr>
           <w:b/>
           <w:bCs/>
-          <w:lang w:val="nb-NO"/>
+          <w:u w:val="single"/>
+          <w:lang w:val="id-ID"/>
         </w:rPr>
       </w:pPr>
-      <w:r>
-        <w:rPr>
-          <w:lang w:val="nb-NO"/>
-        </w:rPr>
-        <w:t>Sebutkan dan jelaskan dua jenis polymorphism dalam Java beserta waktu terjadinya</w:t>
-      </w:r>
     </w:p>
     <w:p>
       <w:pPr>
-        <w:pStyle w:val="DaftarParagraf"/>
-        <w:jc w:val="both"/>
         <w:rPr>
           <w:b/>
           <w:bCs/>
+          <w:u w:val="single"/>
+          <w:lang w:val="id-ID"/>
         </w:rPr>
       </w:pPr>
-      <w:r>
+    </w:p>
+    <w:p>
+      <w:pPr>
         <w:rPr>
           <w:b/>
           <w:bCs/>
+          <w:u w:val="single"/>
+          <w:lang w:val="id-ID"/>
         </w:rPr>
-        <w:t>Jawab:</w:t>
-      </w:r>
-    </w:p>
-    <w:tbl>
-      <w:tblPr>
-        <w:tblStyle w:val="KisiTabel"/>
-        <w:tblW w:w="0" w:type="auto"/>
-        <w:tblInd w:w="720" w:type="dxa"/>
-        <w:tblLook w:val="04A0" w:firstRow="1" w:lastRow="0" w:firstColumn="1" w:lastColumn="0" w:noHBand="0" w:noVBand="1"/>
-      </w:tblPr>
-      <w:tblGrid>
-        <w:gridCol w:w="8296"/>
-      </w:tblGrid>
-      <w:tr>
-        <w:tc>
-          <w:tcPr>
-            <w:tcW w:w="9016" w:type="dxa"/>
-          </w:tcPr>
-          <w:p>
-            <w:pPr>
-              <w:pStyle w:val="DaftarParagraf"/>
-              <w:ind w:left="0"/>
-              <w:rPr>
-                <w:b/>
-                <w:bCs/>
-              </w:rPr>
-            </w:pPr>
-          </w:p>
-          <w:p>
-            <w:pPr>
-              <w:pStyle w:val="DaftarParagraf"/>
-              <w:ind w:left="0"/>
-              <w:rPr>
-                <w:b/>
-                <w:bCs/>
-              </w:rPr>
-            </w:pPr>
-          </w:p>
-          <w:p>
-            <w:pPr>
-              <w:pStyle w:val="DaftarParagraf"/>
-              <w:ind w:left="0"/>
-              <w:rPr>
-                <w:b/>
-                <w:bCs/>
-              </w:rPr>
-            </w:pPr>
-          </w:p>
-          <w:p>
-            <w:pPr>
-              <w:pStyle w:val="DaftarParagraf"/>
-              <w:ind w:left="0"/>
-              <w:rPr>
-                <w:b/>
-                <w:bCs/>
-              </w:rPr>
-            </w:pPr>
-          </w:p>
-          <w:p>
-            <w:pPr>
-              <w:pStyle w:val="DaftarParagraf"/>
-              <w:ind w:left="0"/>
-              <w:rPr>
-                <w:b/>
-                <w:bCs/>
-              </w:rPr>
-            </w:pPr>
-          </w:p>
-        </w:tc>
-      </w:tr>
-    </w:tbl>
-    <w:p>
-      <w:pPr>
-        <w:pStyle w:val="DaftarParagraf"/>
       </w:pPr>
     </w:p>
     <w:p>
       <w:pPr>
-        <w:pStyle w:val="DaftarParagraf"/>
-        <w:numPr>
-          <w:ilvl w:val="0"/>
-          <w:numId w:val="20"/>
-        </w:numPr>
-        <w:jc w:val="both"/>
         <w:rPr>
           <w:b/>
           <w:bCs/>
+          <w:u w:val="single"/>
+          <w:lang w:val="id-ID"/>
         </w:rPr>
       </w:pPr>
-      <w:proofErr w:type="spellStart"/>
-      <w:r>
-        <w:t>Bagaimana</w:t>
-      </w:r>
-      <w:proofErr w:type="spellEnd"/>
-      <w:r>
-        <w:t xml:space="preserve"> polymorphism </w:t>
-      </w:r>
-      <w:proofErr w:type="spellStart"/>
-      <w:r>
-        <w:t>mendukung</w:t>
-      </w:r>
-      <w:proofErr w:type="spellEnd"/>
-      <w:r>
-        <w:t xml:space="preserve"> </w:t>
-      </w:r>
-      <w:proofErr w:type="spellStart"/>
-      <w:r>
-        <w:t>prinsip</w:t>
-      </w:r>
-      <w:proofErr w:type="spellEnd"/>
-      <w:r>
-        <w:t xml:space="preserve"> abstraction, flexibility, dan code reusability </w:t>
-      </w:r>
-      <w:proofErr w:type="spellStart"/>
-      <w:r>
-        <w:t>dalam</w:t>
-      </w:r>
-      <w:proofErr w:type="spellEnd"/>
-      <w:r>
-        <w:t xml:space="preserve"> pemrograman </w:t>
-      </w:r>
-      <w:proofErr w:type="spellStart"/>
-      <w:r>
-        <w:t>berorientasi</w:t>
-      </w:r>
-      <w:proofErr w:type="spellEnd"/>
-      <w:r>
-        <w:t> </w:t>
-      </w:r>
-      <w:proofErr w:type="spellStart"/>
-      <w:r>
-        <w:t>objek</w:t>
-      </w:r>
-      <w:proofErr w:type="spellEnd"/>
-      <w:r>
-        <w:t>?</w:t>
-      </w:r>
     </w:p>
-    <w:p>
-      <w:pPr>
-        <w:pStyle w:val="DaftarParagraf"/>
-        <w:jc w:val="both"/>
-        <w:rPr>
-          <w:b/>
-          <w:bCs/>
-        </w:rPr>
-      </w:pPr>
-      <w:r>
-        <w:rPr>
-          <w:b/>
-          <w:bCs/>
-        </w:rPr>
-        <w:t>Jawab:</w:t>
-      </w:r>
-    </w:p>
-    <w:tbl>
-      <w:tblPr>
-        <w:tblStyle w:val="KisiTabel"/>
-        <w:tblW w:w="0" w:type="auto"/>
-        <w:tblInd w:w="720" w:type="dxa"/>
-        <w:tblLook w:val="04A0" w:firstRow="1" w:lastRow="0" w:firstColumn="1" w:lastColumn="0" w:noHBand="0" w:noVBand="1"/>
-      </w:tblPr>
-      <w:tblGrid>
-        <w:gridCol w:w="8296"/>
-      </w:tblGrid>
-      <w:tr>
-        <w:tc>
-          <w:tcPr>
-            <w:tcW w:w="9016" w:type="dxa"/>
-          </w:tcPr>
-          <w:p>
-            <w:pPr>
-              <w:pStyle w:val="DaftarParagraf"/>
-              <w:ind w:left="0"/>
-              <w:rPr>
-                <w:b/>
-                <w:bCs/>
-              </w:rPr>
-            </w:pPr>
-          </w:p>
-          <w:p>
-            <w:pPr>
-              <w:pStyle w:val="DaftarParagraf"/>
-              <w:ind w:left="0"/>
-              <w:rPr>
-                <w:b/>
-                <w:bCs/>
-              </w:rPr>
-            </w:pPr>
-          </w:p>
-          <w:p>
-            <w:pPr>
-              <w:pStyle w:val="DaftarParagraf"/>
-              <w:ind w:left="0"/>
-              <w:rPr>
-                <w:b/>
-                <w:bCs/>
-              </w:rPr>
-            </w:pPr>
-          </w:p>
-          <w:p>
-            <w:pPr>
-              <w:pStyle w:val="DaftarParagraf"/>
-              <w:ind w:left="0"/>
-              <w:rPr>
-                <w:b/>
-                <w:bCs/>
-              </w:rPr>
-            </w:pPr>
-          </w:p>
-          <w:p>
-            <w:pPr>
-              <w:pStyle w:val="DaftarParagraf"/>
-              <w:ind w:left="0"/>
-              <w:rPr>
-                <w:b/>
-                <w:bCs/>
-              </w:rPr>
-            </w:pPr>
-          </w:p>
-        </w:tc>
-      </w:tr>
-    </w:tbl>
     <w:p>
       <w:pPr>
         <w:rPr>
@@ -926,43 +956,6 @@
           <w:u w:val="single"/>
         </w:rPr>
       </w:pPr>
-    </w:p>
-    <w:p>
-      <w:pPr>
-        <w:rPr>
-          <w:b/>
-          <w:bCs/>
-          <w:u w:val="single"/>
-        </w:rPr>
-      </w:pPr>
-    </w:p>
-    <w:p>
-      <w:pPr>
-        <w:rPr>
-          <w:b/>
-          <w:bCs/>
-          <w:u w:val="single"/>
-        </w:rPr>
-      </w:pPr>
-    </w:p>
-    <w:p>
-      <w:pPr>
-        <w:rPr>
-          <w:b/>
-          <w:bCs/>
-          <w:u w:val="single"/>
-        </w:rPr>
-      </w:pPr>
-    </w:p>
-    <w:p>
-      <w:pPr>
-        <w:rPr>
-          <w:b/>
-          <w:bCs/>
-          <w:u w:val="single"/>
-        </w:rPr>
-      </w:pPr>
-      <w:proofErr w:type="spellStart"/>
       <w:r>
         <w:rPr>
           <w:b/>
@@ -971,7 +964,6 @@
         </w:rPr>
         <w:t>Referensi</w:t>
       </w:r>
-      <w:proofErr w:type="spellEnd"/>
     </w:p>
     <w:p>
       <w:pPr>
@@ -981,9 +973,14 @@
           <w:numId w:val="8"/>
         </w:numPr>
       </w:pPr>
-      <w:r>
-        <w:t>Ref1</w:t>
-      </w:r>
+      <w:hyperlink r:id="rId6" w:history="1">
+        <w:r>
+          <w:rPr>
+            <w:rStyle w:val="Hyperlink"/>
+          </w:rPr>
+          <w:t>Belajar Java OOP: Memahami Inheritance dan Method Overriding</w:t>
+        </w:r>
+      </w:hyperlink>
     </w:p>
     <w:p>
       <w:pPr>
@@ -992,10 +989,19 @@
           <w:ilvl w:val="0"/>
           <w:numId w:val="8"/>
         </w:numPr>
-      </w:pPr>
-      <w:r>
-        <w:t>Ref2</w:t>
-      </w:r>
+        <w:rPr>
+          <w:lang w:val="nb-NO"/>
+        </w:rPr>
+      </w:pPr>
+      <w:hyperlink r:id="rId7" w:anchor=":~:text=Polimorfisme%20pada%20Java%20ada%20dua%20macam%3A%20Dynamic%20Polymorphism,method%20overloading%20sedangkan%20polimorfisme%20dinamis%20menggunakan%20method%20overriding." w:history="1">
+        <w:r>
+          <w:rPr>
+            <w:rStyle w:val="Hyperlink"/>
+            <w:lang w:val="nb-NO"/>
+          </w:rPr>
+          <w:t>Belajar Java OOP: Memahami Prinsip Polimorfisme dalam OOP</w:t>
+        </w:r>
+      </w:hyperlink>
     </w:p>
     <w:p>
       <w:pPr>
@@ -1004,15 +1010,19 @@
           <w:ilvl w:val="0"/>
           <w:numId w:val="8"/>
         </w:numPr>
-      </w:pPr>
-      <w:proofErr w:type="spellStart"/>
-      <w:r>
-        <w:t>Dst</w:t>
-      </w:r>
-      <w:proofErr w:type="spellEnd"/>
-      <w:r>
-        <w:t>..</w:t>
-      </w:r>
+        <w:rPr>
+          <w:lang w:val="nb-NO"/>
+        </w:rPr>
+      </w:pPr>
+      <w:hyperlink r:id="rId8" w:history="1">
+        <w:r>
+          <w:rPr>
+            <w:rStyle w:val="Hyperlink"/>
+            <w:lang w:val="nb-NO"/>
+          </w:rPr>
+          <w:t>Polimorfisme di Java: Konsep, Implementasi, dan Keuntungannya - Pemburu Kode</w:t>
+        </w:r>
+      </w:hyperlink>
     </w:p>
     <w:sectPr>
       <w:pgSz w:w="11906" w:h="16838"/>
@@ -1647,6 +1657,269 @@
     </w:lvl>
   </w:abstractNum>
   <w:abstractNum w:abstractNumId="7" w15:restartNumberingAfterBreak="0">
+    <w:nsid w:val="2DD75843"/>
+    <w:multiLevelType w:val="multilevel"/>
+    <w:tmpl w:val="C90AFB42"/>
+    <w:lvl w:ilvl="0">
+      <w:start w:val="1"/>
+      <w:numFmt w:val="bullet"/>
+      <w:lvlText w:val=""/>
+      <w:lvlJc w:val="left"/>
+      <w:pPr>
+        <w:tabs>
+          <w:tab w:val="num" w:pos="720"/>
+        </w:tabs>
+        <w:ind w:left="720" w:hanging="360"/>
+      </w:pPr>
+      <w:rPr>
+        <w:rFonts w:ascii="Symbol" w:hAnsi="Symbol" w:hint="default"/>
+        <w:sz w:val="24"/>
+        <w:szCs w:val="32"/>
+      </w:rPr>
+    </w:lvl>
+    <w:lvl w:ilvl="1" w:tentative="1">
+      <w:start w:val="1"/>
+      <w:numFmt w:val="bullet"/>
+      <w:lvlText w:val="o"/>
+      <w:lvlJc w:val="left"/>
+      <w:pPr>
+        <w:tabs>
+          <w:tab w:val="num" w:pos="1440"/>
+        </w:tabs>
+        <w:ind w:left="1440" w:hanging="360"/>
+      </w:pPr>
+      <w:rPr>
+        <w:rFonts w:ascii="Courier New" w:hAnsi="Courier New" w:hint="default"/>
+        <w:sz w:val="20"/>
+      </w:rPr>
+    </w:lvl>
+    <w:lvl w:ilvl="2" w:tentative="1">
+      <w:start w:val="1"/>
+      <w:numFmt w:val="bullet"/>
+      <w:lvlText w:val=""/>
+      <w:lvlJc w:val="left"/>
+      <w:pPr>
+        <w:tabs>
+          <w:tab w:val="num" w:pos="2160"/>
+        </w:tabs>
+        <w:ind w:left="2160" w:hanging="360"/>
+      </w:pPr>
+      <w:rPr>
+        <w:rFonts w:ascii="Wingdings" w:hAnsi="Wingdings" w:hint="default"/>
+        <w:sz w:val="20"/>
+      </w:rPr>
+    </w:lvl>
+    <w:lvl w:ilvl="3" w:tentative="1">
+      <w:start w:val="1"/>
+      <w:numFmt w:val="bullet"/>
+      <w:lvlText w:val=""/>
+      <w:lvlJc w:val="left"/>
+      <w:pPr>
+        <w:tabs>
+          <w:tab w:val="num" w:pos="2880"/>
+        </w:tabs>
+        <w:ind w:left="2880" w:hanging="360"/>
+      </w:pPr>
+      <w:rPr>
+        <w:rFonts w:ascii="Wingdings" w:hAnsi="Wingdings" w:hint="default"/>
+        <w:sz w:val="20"/>
+      </w:rPr>
+    </w:lvl>
+    <w:lvl w:ilvl="4" w:tentative="1">
+      <w:start w:val="1"/>
+      <w:numFmt w:val="bullet"/>
+      <w:lvlText w:val=""/>
+      <w:lvlJc w:val="left"/>
+      <w:pPr>
+        <w:tabs>
+          <w:tab w:val="num" w:pos="3600"/>
+        </w:tabs>
+        <w:ind w:left="3600" w:hanging="360"/>
+      </w:pPr>
+      <w:rPr>
+        <w:rFonts w:ascii="Wingdings" w:hAnsi="Wingdings" w:hint="default"/>
+        <w:sz w:val="20"/>
+      </w:rPr>
+    </w:lvl>
+    <w:lvl w:ilvl="5" w:tentative="1">
+      <w:start w:val="1"/>
+      <w:numFmt w:val="bullet"/>
+      <w:lvlText w:val=""/>
+      <w:lvlJc w:val="left"/>
+      <w:pPr>
+        <w:tabs>
+          <w:tab w:val="num" w:pos="4320"/>
+        </w:tabs>
+        <w:ind w:left="4320" w:hanging="360"/>
+      </w:pPr>
+      <w:rPr>
+        <w:rFonts w:ascii="Wingdings" w:hAnsi="Wingdings" w:hint="default"/>
+        <w:sz w:val="20"/>
+      </w:rPr>
+    </w:lvl>
+    <w:lvl w:ilvl="6" w:tentative="1">
+      <w:start w:val="1"/>
+      <w:numFmt w:val="bullet"/>
+      <w:lvlText w:val=""/>
+      <w:lvlJc w:val="left"/>
+      <w:pPr>
+        <w:tabs>
+          <w:tab w:val="num" w:pos="5040"/>
+        </w:tabs>
+        <w:ind w:left="5040" w:hanging="360"/>
+      </w:pPr>
+      <w:rPr>
+        <w:rFonts w:ascii="Wingdings" w:hAnsi="Wingdings" w:hint="default"/>
+        <w:sz w:val="20"/>
+      </w:rPr>
+    </w:lvl>
+    <w:lvl w:ilvl="7" w:tentative="1">
+      <w:start w:val="1"/>
+      <w:numFmt w:val="bullet"/>
+      <w:lvlText w:val=""/>
+      <w:lvlJc w:val="left"/>
+      <w:pPr>
+        <w:tabs>
+          <w:tab w:val="num" w:pos="5760"/>
+        </w:tabs>
+        <w:ind w:left="5760" w:hanging="360"/>
+      </w:pPr>
+      <w:rPr>
+        <w:rFonts w:ascii="Wingdings" w:hAnsi="Wingdings" w:hint="default"/>
+        <w:sz w:val="20"/>
+      </w:rPr>
+    </w:lvl>
+    <w:lvl w:ilvl="8" w:tentative="1">
+      <w:start w:val="1"/>
+      <w:numFmt w:val="bullet"/>
+      <w:lvlText w:val=""/>
+      <w:lvlJc w:val="left"/>
+      <w:pPr>
+        <w:tabs>
+          <w:tab w:val="num" w:pos="6480"/>
+        </w:tabs>
+        <w:ind w:left="6480" w:hanging="360"/>
+      </w:pPr>
+      <w:rPr>
+        <w:rFonts w:ascii="Wingdings" w:hAnsi="Wingdings" w:hint="default"/>
+        <w:sz w:val="20"/>
+      </w:rPr>
+    </w:lvl>
+  </w:abstractNum>
+  <w:abstractNum w:abstractNumId="8" w15:restartNumberingAfterBreak="0">
+    <w:nsid w:val="3B4A5073"/>
+    <w:multiLevelType w:val="multilevel"/>
+    <w:tmpl w:val="42BEE080"/>
+    <w:lvl w:ilvl="0">
+      <w:start w:val="1"/>
+      <w:numFmt w:val="decimal"/>
+      <w:lvlText w:val="%1."/>
+      <w:lvlJc w:val="left"/>
+      <w:pPr>
+        <w:tabs>
+          <w:tab w:val="num" w:pos="720"/>
+        </w:tabs>
+        <w:ind w:left="720" w:hanging="360"/>
+      </w:pPr>
+    </w:lvl>
+    <w:lvl w:ilvl="1" w:tentative="1">
+      <w:start w:val="1"/>
+      <w:numFmt w:val="decimal"/>
+      <w:lvlText w:val="%2."/>
+      <w:lvlJc w:val="left"/>
+      <w:pPr>
+        <w:tabs>
+          <w:tab w:val="num" w:pos="1440"/>
+        </w:tabs>
+        <w:ind w:left="1440" w:hanging="360"/>
+      </w:pPr>
+    </w:lvl>
+    <w:lvl w:ilvl="2" w:tentative="1">
+      <w:start w:val="1"/>
+      <w:numFmt w:val="decimal"/>
+      <w:lvlText w:val="%3."/>
+      <w:lvlJc w:val="left"/>
+      <w:pPr>
+        <w:tabs>
+          <w:tab w:val="num" w:pos="2160"/>
+        </w:tabs>
+        <w:ind w:left="2160" w:hanging="360"/>
+      </w:pPr>
+    </w:lvl>
+    <w:lvl w:ilvl="3" w:tentative="1">
+      <w:start w:val="1"/>
+      <w:numFmt w:val="decimal"/>
+      <w:lvlText w:val="%4."/>
+      <w:lvlJc w:val="left"/>
+      <w:pPr>
+        <w:tabs>
+          <w:tab w:val="num" w:pos="2880"/>
+        </w:tabs>
+        <w:ind w:left="2880" w:hanging="360"/>
+      </w:pPr>
+    </w:lvl>
+    <w:lvl w:ilvl="4" w:tentative="1">
+      <w:start w:val="1"/>
+      <w:numFmt w:val="decimal"/>
+      <w:lvlText w:val="%5."/>
+      <w:lvlJc w:val="left"/>
+      <w:pPr>
+        <w:tabs>
+          <w:tab w:val="num" w:pos="3600"/>
+        </w:tabs>
+        <w:ind w:left="3600" w:hanging="360"/>
+      </w:pPr>
+    </w:lvl>
+    <w:lvl w:ilvl="5" w:tentative="1">
+      <w:start w:val="1"/>
+      <w:numFmt w:val="decimal"/>
+      <w:lvlText w:val="%6."/>
+      <w:lvlJc w:val="left"/>
+      <w:pPr>
+        <w:tabs>
+          <w:tab w:val="num" w:pos="4320"/>
+        </w:tabs>
+        <w:ind w:left="4320" w:hanging="360"/>
+      </w:pPr>
+    </w:lvl>
+    <w:lvl w:ilvl="6" w:tentative="1">
+      <w:start w:val="1"/>
+      <w:numFmt w:val="decimal"/>
+      <w:lvlText w:val="%7."/>
+      <w:lvlJc w:val="left"/>
+      <w:pPr>
+        <w:tabs>
+          <w:tab w:val="num" w:pos="5040"/>
+        </w:tabs>
+        <w:ind w:left="5040" w:hanging="360"/>
+      </w:pPr>
+    </w:lvl>
+    <w:lvl w:ilvl="7" w:tentative="1">
+      <w:start w:val="1"/>
+      <w:numFmt w:val="decimal"/>
+      <w:lvlText w:val="%8."/>
+      <w:lvlJc w:val="left"/>
+      <w:pPr>
+        <w:tabs>
+          <w:tab w:val="num" w:pos="5760"/>
+        </w:tabs>
+        <w:ind w:left="5760" w:hanging="360"/>
+      </w:pPr>
+    </w:lvl>
+    <w:lvl w:ilvl="8" w:tentative="1">
+      <w:start w:val="1"/>
+      <w:numFmt w:val="decimal"/>
+      <w:lvlText w:val="%9."/>
+      <w:lvlJc w:val="left"/>
+      <w:pPr>
+        <w:tabs>
+          <w:tab w:val="num" w:pos="6480"/>
+        </w:tabs>
+        <w:ind w:left="6480" w:hanging="360"/>
+      </w:pPr>
+    </w:lvl>
+  </w:abstractNum>
+  <w:abstractNum w:abstractNumId="9" w15:restartNumberingAfterBreak="0">
     <w:nsid w:val="3C7056C8"/>
     <w:multiLevelType w:val="hybridMultilevel"/>
     <w:tmpl w:val="17E63268"/>
@@ -1732,7 +2005,7 @@
       </w:pPr>
     </w:lvl>
   </w:abstractNum>
-  <w:abstractNum w:abstractNumId="8" w15:restartNumberingAfterBreak="0">
+  <w:abstractNum w:abstractNumId="10" w15:restartNumberingAfterBreak="0">
     <w:nsid w:val="3D55254A"/>
     <w:multiLevelType w:val="hybridMultilevel"/>
     <w:tmpl w:val="5EAA3508"/>
@@ -1818,7 +2091,7 @@
       </w:pPr>
     </w:lvl>
   </w:abstractNum>
-  <w:abstractNum w:abstractNumId="9" w15:restartNumberingAfterBreak="0">
+  <w:abstractNum w:abstractNumId="11" w15:restartNumberingAfterBreak="0">
     <w:nsid w:val="3F7E139D"/>
     <w:multiLevelType w:val="hybridMultilevel"/>
     <w:tmpl w:val="B6F8E94E"/>
@@ -1907,7 +2180,7 @@
       </w:pPr>
     </w:lvl>
   </w:abstractNum>
-  <w:abstractNum w:abstractNumId="10" w15:restartNumberingAfterBreak="0">
+  <w:abstractNum w:abstractNumId="12" w15:restartNumberingAfterBreak="0">
     <w:nsid w:val="42E468B9"/>
     <w:multiLevelType w:val="hybridMultilevel"/>
     <w:tmpl w:val="A8F65ADA"/>
@@ -1996,7 +2269,7 @@
       </w:pPr>
     </w:lvl>
   </w:abstractNum>
-  <w:abstractNum w:abstractNumId="11" w15:restartNumberingAfterBreak="0">
+  <w:abstractNum w:abstractNumId="13" w15:restartNumberingAfterBreak="0">
     <w:nsid w:val="4F924B37"/>
     <w:multiLevelType w:val="hybridMultilevel"/>
     <w:tmpl w:val="AA1467DA"/>
@@ -2085,7 +2358,7 @@
       </w:pPr>
     </w:lvl>
   </w:abstractNum>
-  <w:abstractNum w:abstractNumId="12" w15:restartNumberingAfterBreak="0">
+  <w:abstractNum w:abstractNumId="14" w15:restartNumberingAfterBreak="0">
     <w:nsid w:val="50301631"/>
     <w:multiLevelType w:val="hybridMultilevel"/>
     <w:tmpl w:val="14C07488"/>
@@ -2171,7 +2444,93 @@
       </w:pPr>
     </w:lvl>
   </w:abstractNum>
-  <w:abstractNum w:abstractNumId="13" w15:restartNumberingAfterBreak="0">
+  <w:abstractNum w:abstractNumId="15" w15:restartNumberingAfterBreak="0">
+    <w:nsid w:val="505B05CC"/>
+    <w:multiLevelType w:val="hybridMultilevel"/>
+    <w:tmpl w:val="1E2E5246"/>
+    <w:lvl w:ilvl="0" w:tplc="0421000F">
+      <w:start w:val="1"/>
+      <w:numFmt w:val="decimal"/>
+      <w:lvlText w:val="%1."/>
+      <w:lvlJc w:val="left"/>
+      <w:pPr>
+        <w:ind w:left="720" w:hanging="360"/>
+      </w:pPr>
+    </w:lvl>
+    <w:lvl w:ilvl="1" w:tplc="04210019" w:tentative="1">
+      <w:start w:val="1"/>
+      <w:numFmt w:val="lowerLetter"/>
+      <w:lvlText w:val="%2."/>
+      <w:lvlJc w:val="left"/>
+      <w:pPr>
+        <w:ind w:left="1440" w:hanging="360"/>
+      </w:pPr>
+    </w:lvl>
+    <w:lvl w:ilvl="2" w:tplc="0421001B" w:tentative="1">
+      <w:start w:val="1"/>
+      <w:numFmt w:val="lowerRoman"/>
+      <w:lvlText w:val="%3."/>
+      <w:lvlJc w:val="right"/>
+      <w:pPr>
+        <w:ind w:left="2160" w:hanging="180"/>
+      </w:pPr>
+    </w:lvl>
+    <w:lvl w:ilvl="3" w:tplc="0421000F" w:tentative="1">
+      <w:start w:val="1"/>
+      <w:numFmt w:val="decimal"/>
+      <w:lvlText w:val="%4."/>
+      <w:lvlJc w:val="left"/>
+      <w:pPr>
+        <w:ind w:left="2880" w:hanging="360"/>
+      </w:pPr>
+    </w:lvl>
+    <w:lvl w:ilvl="4" w:tplc="04210019" w:tentative="1">
+      <w:start w:val="1"/>
+      <w:numFmt w:val="lowerLetter"/>
+      <w:lvlText w:val="%5."/>
+      <w:lvlJc w:val="left"/>
+      <w:pPr>
+        <w:ind w:left="3600" w:hanging="360"/>
+      </w:pPr>
+    </w:lvl>
+    <w:lvl w:ilvl="5" w:tplc="0421001B" w:tentative="1">
+      <w:start w:val="1"/>
+      <w:numFmt w:val="lowerRoman"/>
+      <w:lvlText w:val="%6."/>
+      <w:lvlJc w:val="right"/>
+      <w:pPr>
+        <w:ind w:left="4320" w:hanging="180"/>
+      </w:pPr>
+    </w:lvl>
+    <w:lvl w:ilvl="6" w:tplc="0421000F" w:tentative="1">
+      <w:start w:val="1"/>
+      <w:numFmt w:val="decimal"/>
+      <w:lvlText w:val="%7."/>
+      <w:lvlJc w:val="left"/>
+      <w:pPr>
+        <w:ind w:left="5040" w:hanging="360"/>
+      </w:pPr>
+    </w:lvl>
+    <w:lvl w:ilvl="7" w:tplc="04210019" w:tentative="1">
+      <w:start w:val="1"/>
+      <w:numFmt w:val="lowerLetter"/>
+      <w:lvlText w:val="%8."/>
+      <w:lvlJc w:val="left"/>
+      <w:pPr>
+        <w:ind w:left="5760" w:hanging="360"/>
+      </w:pPr>
+    </w:lvl>
+    <w:lvl w:ilvl="8" w:tplc="0421001B" w:tentative="1">
+      <w:start w:val="1"/>
+      <w:numFmt w:val="lowerRoman"/>
+      <w:lvlText w:val="%9."/>
+      <w:lvlJc w:val="right"/>
+      <w:pPr>
+        <w:ind w:left="6480" w:hanging="180"/>
+      </w:pPr>
+    </w:lvl>
+  </w:abstractNum>
+  <w:abstractNum w:abstractNumId="16" w15:restartNumberingAfterBreak="0">
     <w:nsid w:val="51BF54BB"/>
     <w:multiLevelType w:val="hybridMultilevel"/>
     <w:tmpl w:val="3530E5E0"/>
@@ -2260,7 +2619,7 @@
       </w:pPr>
     </w:lvl>
   </w:abstractNum>
-  <w:abstractNum w:abstractNumId="14" w15:restartNumberingAfterBreak="0">
+  <w:abstractNum w:abstractNumId="17" w15:restartNumberingAfterBreak="0">
     <w:nsid w:val="60BD0E49"/>
     <w:multiLevelType w:val="hybridMultilevel"/>
     <w:tmpl w:val="E6BC6052"/>
@@ -2349,7 +2708,120 @@
       </w:pPr>
     </w:lvl>
   </w:abstractNum>
-  <w:abstractNum w:abstractNumId="15" w15:restartNumberingAfterBreak="0">
+  <w:abstractNum w:abstractNumId="18" w15:restartNumberingAfterBreak="0">
+    <w:nsid w:val="60D51A36"/>
+    <w:multiLevelType w:val="hybridMultilevel"/>
+    <w:tmpl w:val="7AD6D364"/>
+    <w:lvl w:ilvl="0" w:tplc="04210001">
+      <w:start w:val="1"/>
+      <w:numFmt w:val="bullet"/>
+      <w:lvlText w:val=""/>
+      <w:lvlJc w:val="left"/>
+      <w:pPr>
+        <w:ind w:left="360" w:hanging="360"/>
+      </w:pPr>
+      <w:rPr>
+        <w:rFonts w:ascii="Symbol" w:hAnsi="Symbol" w:hint="default"/>
+      </w:rPr>
+    </w:lvl>
+    <w:lvl w:ilvl="1" w:tplc="04210003" w:tentative="1">
+      <w:start w:val="1"/>
+      <w:numFmt w:val="bullet"/>
+      <w:lvlText w:val="o"/>
+      <w:lvlJc w:val="left"/>
+      <w:pPr>
+        <w:ind w:left="1080" w:hanging="360"/>
+      </w:pPr>
+      <w:rPr>
+        <w:rFonts w:ascii="Courier New" w:hAnsi="Courier New" w:cs="Courier New" w:hint="default"/>
+      </w:rPr>
+    </w:lvl>
+    <w:lvl w:ilvl="2" w:tplc="04210005" w:tentative="1">
+      <w:start w:val="1"/>
+      <w:numFmt w:val="bullet"/>
+      <w:lvlText w:val=""/>
+      <w:lvlJc w:val="left"/>
+      <w:pPr>
+        <w:ind w:left="1800" w:hanging="360"/>
+      </w:pPr>
+      <w:rPr>
+        <w:rFonts w:ascii="Wingdings" w:hAnsi="Wingdings" w:hint="default"/>
+      </w:rPr>
+    </w:lvl>
+    <w:lvl w:ilvl="3" w:tplc="04210001" w:tentative="1">
+      <w:start w:val="1"/>
+      <w:numFmt w:val="bullet"/>
+      <w:lvlText w:val=""/>
+      <w:lvlJc w:val="left"/>
+      <w:pPr>
+        <w:ind w:left="2520" w:hanging="360"/>
+      </w:pPr>
+      <w:rPr>
+        <w:rFonts w:ascii="Symbol" w:hAnsi="Symbol" w:hint="default"/>
+      </w:rPr>
+    </w:lvl>
+    <w:lvl w:ilvl="4" w:tplc="04210003" w:tentative="1">
+      <w:start w:val="1"/>
+      <w:numFmt w:val="bullet"/>
+      <w:lvlText w:val="o"/>
+      <w:lvlJc w:val="left"/>
+      <w:pPr>
+        <w:ind w:left="3240" w:hanging="360"/>
+      </w:pPr>
+      <w:rPr>
+        <w:rFonts w:ascii="Courier New" w:hAnsi="Courier New" w:cs="Courier New" w:hint="default"/>
+      </w:rPr>
+    </w:lvl>
+    <w:lvl w:ilvl="5" w:tplc="04210005" w:tentative="1">
+      <w:start w:val="1"/>
+      <w:numFmt w:val="bullet"/>
+      <w:lvlText w:val=""/>
+      <w:lvlJc w:val="left"/>
+      <w:pPr>
+        <w:ind w:left="3960" w:hanging="360"/>
+      </w:pPr>
+      <w:rPr>
+        <w:rFonts w:ascii="Wingdings" w:hAnsi="Wingdings" w:hint="default"/>
+      </w:rPr>
+    </w:lvl>
+    <w:lvl w:ilvl="6" w:tplc="04210001" w:tentative="1">
+      <w:start w:val="1"/>
+      <w:numFmt w:val="bullet"/>
+      <w:lvlText w:val=""/>
+      <w:lvlJc w:val="left"/>
+      <w:pPr>
+        <w:ind w:left="4680" w:hanging="360"/>
+      </w:pPr>
+      <w:rPr>
+        <w:rFonts w:ascii="Symbol" w:hAnsi="Symbol" w:hint="default"/>
+      </w:rPr>
+    </w:lvl>
+    <w:lvl w:ilvl="7" w:tplc="04210003" w:tentative="1">
+      <w:start w:val="1"/>
+      <w:numFmt w:val="bullet"/>
+      <w:lvlText w:val="o"/>
+      <w:lvlJc w:val="left"/>
+      <w:pPr>
+        <w:ind w:left="5400" w:hanging="360"/>
+      </w:pPr>
+      <w:rPr>
+        <w:rFonts w:ascii="Courier New" w:hAnsi="Courier New" w:cs="Courier New" w:hint="default"/>
+      </w:rPr>
+    </w:lvl>
+    <w:lvl w:ilvl="8" w:tplc="04210005" w:tentative="1">
+      <w:start w:val="1"/>
+      <w:numFmt w:val="bullet"/>
+      <w:lvlText w:val=""/>
+      <w:lvlJc w:val="left"/>
+      <w:pPr>
+        <w:ind w:left="6120" w:hanging="360"/>
+      </w:pPr>
+      <w:rPr>
+        <w:rFonts w:ascii="Wingdings" w:hAnsi="Wingdings" w:hint="default"/>
+      </w:rPr>
+    </w:lvl>
+  </w:abstractNum>
+  <w:abstractNum w:abstractNumId="19" w15:restartNumberingAfterBreak="0">
     <w:nsid w:val="661B6DD8"/>
     <w:multiLevelType w:val="multilevel"/>
     <w:tmpl w:val="7FB0F2E0"/>
@@ -2463,7 +2935,7 @@
       </w:pPr>
     </w:lvl>
   </w:abstractNum>
-  <w:abstractNum w:abstractNumId="16" w15:restartNumberingAfterBreak="0">
+  <w:abstractNum w:abstractNumId="20" w15:restartNumberingAfterBreak="0">
     <w:nsid w:val="68EB435B"/>
     <w:multiLevelType w:val="hybridMultilevel"/>
     <w:tmpl w:val="8AE6416C"/>
@@ -2549,7 +3021,156 @@
       </w:pPr>
     </w:lvl>
   </w:abstractNum>
-  <w:abstractNum w:abstractNumId="17" w15:restartNumberingAfterBreak="0">
+  <w:abstractNum w:abstractNumId="21" w15:restartNumberingAfterBreak="0">
+    <w:nsid w:val="6E3D7701"/>
+    <w:multiLevelType w:val="multilevel"/>
+    <w:tmpl w:val="672C9E1E"/>
+    <w:lvl w:ilvl="0">
+      <w:start w:val="1"/>
+      <w:numFmt w:val="bullet"/>
+      <w:lvlText w:val=""/>
+      <w:lvlJc w:val="left"/>
+      <w:pPr>
+        <w:tabs>
+          <w:tab w:val="num" w:pos="720"/>
+        </w:tabs>
+        <w:ind w:left="720" w:hanging="360"/>
+      </w:pPr>
+      <w:rPr>
+        <w:rFonts w:ascii="Symbol" w:hAnsi="Symbol" w:hint="default"/>
+        <w:sz w:val="20"/>
+      </w:rPr>
+    </w:lvl>
+    <w:lvl w:ilvl="1" w:tentative="1">
+      <w:start w:val="1"/>
+      <w:numFmt w:val="bullet"/>
+      <w:lvlText w:val="o"/>
+      <w:lvlJc w:val="left"/>
+      <w:pPr>
+        <w:tabs>
+          <w:tab w:val="num" w:pos="1440"/>
+        </w:tabs>
+        <w:ind w:left="1440" w:hanging="360"/>
+      </w:pPr>
+      <w:rPr>
+        <w:rFonts w:ascii="Courier New" w:hAnsi="Courier New" w:hint="default"/>
+        <w:sz w:val="20"/>
+      </w:rPr>
+    </w:lvl>
+    <w:lvl w:ilvl="2" w:tentative="1">
+      <w:start w:val="1"/>
+      <w:numFmt w:val="bullet"/>
+      <w:lvlText w:val=""/>
+      <w:lvlJc w:val="left"/>
+      <w:pPr>
+        <w:tabs>
+          <w:tab w:val="num" w:pos="2160"/>
+        </w:tabs>
+        <w:ind w:left="2160" w:hanging="360"/>
+      </w:pPr>
+      <w:rPr>
+        <w:rFonts w:ascii="Wingdings" w:hAnsi="Wingdings" w:hint="default"/>
+        <w:sz w:val="20"/>
+      </w:rPr>
+    </w:lvl>
+    <w:lvl w:ilvl="3" w:tentative="1">
+      <w:start w:val="1"/>
+      <w:numFmt w:val="bullet"/>
+      <w:lvlText w:val=""/>
+      <w:lvlJc w:val="left"/>
+      <w:pPr>
+        <w:tabs>
+          <w:tab w:val="num" w:pos="2880"/>
+        </w:tabs>
+        <w:ind w:left="2880" w:hanging="360"/>
+      </w:pPr>
+      <w:rPr>
+        <w:rFonts w:ascii="Wingdings" w:hAnsi="Wingdings" w:hint="default"/>
+        <w:sz w:val="20"/>
+      </w:rPr>
+    </w:lvl>
+    <w:lvl w:ilvl="4" w:tentative="1">
+      <w:start w:val="1"/>
+      <w:numFmt w:val="bullet"/>
+      <w:lvlText w:val=""/>
+      <w:lvlJc w:val="left"/>
+      <w:pPr>
+        <w:tabs>
+          <w:tab w:val="num" w:pos="3600"/>
+        </w:tabs>
+        <w:ind w:left="3600" w:hanging="360"/>
+      </w:pPr>
+      <w:rPr>
+        <w:rFonts w:ascii="Wingdings" w:hAnsi="Wingdings" w:hint="default"/>
+        <w:sz w:val="20"/>
+      </w:rPr>
+    </w:lvl>
+    <w:lvl w:ilvl="5" w:tentative="1">
+      <w:start w:val="1"/>
+      <w:numFmt w:val="bullet"/>
+      <w:lvlText w:val=""/>
+      <w:lvlJc w:val="left"/>
+      <w:pPr>
+        <w:tabs>
+          <w:tab w:val="num" w:pos="4320"/>
+        </w:tabs>
+        <w:ind w:left="4320" w:hanging="360"/>
+      </w:pPr>
+      <w:rPr>
+        <w:rFonts w:ascii="Wingdings" w:hAnsi="Wingdings" w:hint="default"/>
+        <w:sz w:val="20"/>
+      </w:rPr>
+    </w:lvl>
+    <w:lvl w:ilvl="6" w:tentative="1">
+      <w:start w:val="1"/>
+      <w:numFmt w:val="bullet"/>
+      <w:lvlText w:val=""/>
+      <w:lvlJc w:val="left"/>
+      <w:pPr>
+        <w:tabs>
+          <w:tab w:val="num" w:pos="5040"/>
+        </w:tabs>
+        <w:ind w:left="5040" w:hanging="360"/>
+      </w:pPr>
+      <w:rPr>
+        <w:rFonts w:ascii="Wingdings" w:hAnsi="Wingdings" w:hint="default"/>
+        <w:sz w:val="20"/>
+      </w:rPr>
+    </w:lvl>
+    <w:lvl w:ilvl="7" w:tentative="1">
+      <w:start w:val="1"/>
+      <w:numFmt w:val="bullet"/>
+      <w:lvlText w:val=""/>
+      <w:lvlJc w:val="left"/>
+      <w:pPr>
+        <w:tabs>
+          <w:tab w:val="num" w:pos="5760"/>
+        </w:tabs>
+        <w:ind w:left="5760" w:hanging="360"/>
+      </w:pPr>
+      <w:rPr>
+        <w:rFonts w:ascii="Wingdings" w:hAnsi="Wingdings" w:hint="default"/>
+        <w:sz w:val="20"/>
+      </w:rPr>
+    </w:lvl>
+    <w:lvl w:ilvl="8" w:tentative="1">
+      <w:start w:val="1"/>
+      <w:numFmt w:val="bullet"/>
+      <w:lvlText w:val=""/>
+      <w:lvlJc w:val="left"/>
+      <w:pPr>
+        <w:tabs>
+          <w:tab w:val="num" w:pos="6480"/>
+        </w:tabs>
+        <w:ind w:left="6480" w:hanging="360"/>
+      </w:pPr>
+      <w:rPr>
+        <w:rFonts w:ascii="Wingdings" w:hAnsi="Wingdings" w:hint="default"/>
+        <w:sz w:val="20"/>
+      </w:rPr>
+    </w:lvl>
+  </w:abstractNum>
+  <w:abstractNum w:abstractNumId="22" w15:restartNumberingAfterBreak="0">
     <w:nsid w:val="700539E5"/>
     <w:multiLevelType w:val="hybridMultilevel"/>
     <w:tmpl w:val="7C2C2712"/>
@@ -2638,7 +3259,206 @@
       </w:pPr>
     </w:lvl>
   </w:abstractNum>
-  <w:abstractNum w:abstractNumId="18" w15:restartNumberingAfterBreak="0">
+  <w:abstractNum w:abstractNumId="23" w15:restartNumberingAfterBreak="0">
+    <w:nsid w:val="79CB2B01"/>
+    <w:multiLevelType w:val="hybridMultilevel"/>
+    <w:tmpl w:val="2258DE16"/>
+    <w:lvl w:ilvl="0" w:tplc="04210001">
+      <w:start w:val="1"/>
+      <w:numFmt w:val="bullet"/>
+      <w:lvlText w:val=""/>
+      <w:lvlJc w:val="left"/>
+      <w:pPr>
+        <w:ind w:left="1440" w:hanging="360"/>
+      </w:pPr>
+      <w:rPr>
+        <w:rFonts w:ascii="Symbol" w:hAnsi="Symbol" w:hint="default"/>
+      </w:rPr>
+    </w:lvl>
+    <w:lvl w:ilvl="1" w:tplc="04210003" w:tentative="1">
+      <w:start w:val="1"/>
+      <w:numFmt w:val="bullet"/>
+      <w:lvlText w:val="o"/>
+      <w:lvlJc w:val="left"/>
+      <w:pPr>
+        <w:ind w:left="2160" w:hanging="360"/>
+      </w:pPr>
+      <w:rPr>
+        <w:rFonts w:ascii="Courier New" w:hAnsi="Courier New" w:cs="Courier New" w:hint="default"/>
+      </w:rPr>
+    </w:lvl>
+    <w:lvl w:ilvl="2" w:tplc="04210005" w:tentative="1">
+      <w:start w:val="1"/>
+      <w:numFmt w:val="bullet"/>
+      <w:lvlText w:val=""/>
+      <w:lvlJc w:val="left"/>
+      <w:pPr>
+        <w:ind w:left="2880" w:hanging="360"/>
+      </w:pPr>
+      <w:rPr>
+        <w:rFonts w:ascii="Wingdings" w:hAnsi="Wingdings" w:hint="default"/>
+      </w:rPr>
+    </w:lvl>
+    <w:lvl w:ilvl="3" w:tplc="04210001" w:tentative="1">
+      <w:start w:val="1"/>
+      <w:numFmt w:val="bullet"/>
+      <w:lvlText w:val=""/>
+      <w:lvlJc w:val="left"/>
+      <w:pPr>
+        <w:ind w:left="3600" w:hanging="360"/>
+      </w:pPr>
+      <w:rPr>
+        <w:rFonts w:ascii="Symbol" w:hAnsi="Symbol" w:hint="default"/>
+      </w:rPr>
+    </w:lvl>
+    <w:lvl w:ilvl="4" w:tplc="04210003" w:tentative="1">
+      <w:start w:val="1"/>
+      <w:numFmt w:val="bullet"/>
+      <w:lvlText w:val="o"/>
+      <w:lvlJc w:val="left"/>
+      <w:pPr>
+        <w:ind w:left="4320" w:hanging="360"/>
+      </w:pPr>
+      <w:rPr>
+        <w:rFonts w:ascii="Courier New" w:hAnsi="Courier New" w:cs="Courier New" w:hint="default"/>
+      </w:rPr>
+    </w:lvl>
+    <w:lvl w:ilvl="5" w:tplc="04210005" w:tentative="1">
+      <w:start w:val="1"/>
+      <w:numFmt w:val="bullet"/>
+      <w:lvlText w:val=""/>
+      <w:lvlJc w:val="left"/>
+      <w:pPr>
+        <w:ind w:left="5040" w:hanging="360"/>
+      </w:pPr>
+      <w:rPr>
+        <w:rFonts w:ascii="Wingdings" w:hAnsi="Wingdings" w:hint="default"/>
+      </w:rPr>
+    </w:lvl>
+    <w:lvl w:ilvl="6" w:tplc="04210001" w:tentative="1">
+      <w:start w:val="1"/>
+      <w:numFmt w:val="bullet"/>
+      <w:lvlText w:val=""/>
+      <w:lvlJc w:val="left"/>
+      <w:pPr>
+        <w:ind w:left="5760" w:hanging="360"/>
+      </w:pPr>
+      <w:rPr>
+        <w:rFonts w:ascii="Symbol" w:hAnsi="Symbol" w:hint="default"/>
+      </w:rPr>
+    </w:lvl>
+    <w:lvl w:ilvl="7" w:tplc="04210003" w:tentative="1">
+      <w:start w:val="1"/>
+      <w:numFmt w:val="bullet"/>
+      <w:lvlText w:val="o"/>
+      <w:lvlJc w:val="left"/>
+      <w:pPr>
+        <w:ind w:left="6480" w:hanging="360"/>
+      </w:pPr>
+      <w:rPr>
+        <w:rFonts w:ascii="Courier New" w:hAnsi="Courier New" w:cs="Courier New" w:hint="default"/>
+      </w:rPr>
+    </w:lvl>
+    <w:lvl w:ilvl="8" w:tplc="04210005" w:tentative="1">
+      <w:start w:val="1"/>
+      <w:numFmt w:val="bullet"/>
+      <w:lvlText w:val=""/>
+      <w:lvlJc w:val="left"/>
+      <w:pPr>
+        <w:ind w:left="7200" w:hanging="360"/>
+      </w:pPr>
+      <w:rPr>
+        <w:rFonts w:ascii="Wingdings" w:hAnsi="Wingdings" w:hint="default"/>
+      </w:rPr>
+    </w:lvl>
+  </w:abstractNum>
+  <w:abstractNum w:abstractNumId="24" w15:restartNumberingAfterBreak="0">
+    <w:nsid w:val="7AF844CB"/>
+    <w:multiLevelType w:val="hybridMultilevel"/>
+    <w:tmpl w:val="0D0E2740"/>
+    <w:lvl w:ilvl="0" w:tplc="0421000F">
+      <w:start w:val="1"/>
+      <w:numFmt w:val="decimal"/>
+      <w:lvlText w:val="%1."/>
+      <w:lvlJc w:val="left"/>
+      <w:pPr>
+        <w:ind w:left="502" w:hanging="360"/>
+      </w:pPr>
+    </w:lvl>
+    <w:lvl w:ilvl="1" w:tplc="04210019" w:tentative="1">
+      <w:start w:val="1"/>
+      <w:numFmt w:val="lowerLetter"/>
+      <w:lvlText w:val="%2."/>
+      <w:lvlJc w:val="left"/>
+      <w:pPr>
+        <w:ind w:left="1222" w:hanging="360"/>
+      </w:pPr>
+    </w:lvl>
+    <w:lvl w:ilvl="2" w:tplc="0421001B" w:tentative="1">
+      <w:start w:val="1"/>
+      <w:numFmt w:val="lowerRoman"/>
+      <w:lvlText w:val="%3."/>
+      <w:lvlJc w:val="right"/>
+      <w:pPr>
+        <w:ind w:left="1942" w:hanging="180"/>
+      </w:pPr>
+    </w:lvl>
+    <w:lvl w:ilvl="3" w:tplc="0421000F" w:tentative="1">
+      <w:start w:val="1"/>
+      <w:numFmt w:val="decimal"/>
+      <w:lvlText w:val="%4."/>
+      <w:lvlJc w:val="left"/>
+      <w:pPr>
+        <w:ind w:left="2662" w:hanging="360"/>
+      </w:pPr>
+    </w:lvl>
+    <w:lvl w:ilvl="4" w:tplc="04210019" w:tentative="1">
+      <w:start w:val="1"/>
+      <w:numFmt w:val="lowerLetter"/>
+      <w:lvlText w:val="%5."/>
+      <w:lvlJc w:val="left"/>
+      <w:pPr>
+        <w:ind w:left="3382" w:hanging="360"/>
+      </w:pPr>
+    </w:lvl>
+    <w:lvl w:ilvl="5" w:tplc="0421001B" w:tentative="1">
+      <w:start w:val="1"/>
+      <w:numFmt w:val="lowerRoman"/>
+      <w:lvlText w:val="%6."/>
+      <w:lvlJc w:val="right"/>
+      <w:pPr>
+        <w:ind w:left="4102" w:hanging="180"/>
+      </w:pPr>
+    </w:lvl>
+    <w:lvl w:ilvl="6" w:tplc="0421000F" w:tentative="1">
+      <w:start w:val="1"/>
+      <w:numFmt w:val="decimal"/>
+      <w:lvlText w:val="%7."/>
+      <w:lvlJc w:val="left"/>
+      <w:pPr>
+        <w:ind w:left="4822" w:hanging="360"/>
+      </w:pPr>
+    </w:lvl>
+    <w:lvl w:ilvl="7" w:tplc="04210019" w:tentative="1">
+      <w:start w:val="1"/>
+      <w:numFmt w:val="lowerLetter"/>
+      <w:lvlText w:val="%8."/>
+      <w:lvlJc w:val="left"/>
+      <w:pPr>
+        <w:ind w:left="5542" w:hanging="360"/>
+      </w:pPr>
+    </w:lvl>
+    <w:lvl w:ilvl="8" w:tplc="0421001B" w:tentative="1">
+      <w:start w:val="1"/>
+      <w:numFmt w:val="lowerRoman"/>
+      <w:lvlText w:val="%9."/>
+      <w:lvlJc w:val="right"/>
+      <w:pPr>
+        <w:ind w:left="6262" w:hanging="180"/>
+      </w:pPr>
+    </w:lvl>
+  </w:abstractNum>
+  <w:abstractNum w:abstractNumId="25" w15:restartNumberingAfterBreak="0">
     <w:nsid w:val="7D1617B3"/>
     <w:multiLevelType w:val="hybridMultilevel"/>
     <w:tmpl w:val="C9369CDC"/>
@@ -2727,7 +3547,7 @@
       </w:pPr>
     </w:lvl>
   </w:abstractNum>
-  <w:abstractNum w:abstractNumId="19" w15:restartNumberingAfterBreak="0">
+  <w:abstractNum w:abstractNumId="26" w15:restartNumberingAfterBreak="0">
     <w:nsid w:val="7FDD0591"/>
     <w:multiLevelType w:val="hybridMultilevel"/>
     <w:tmpl w:val="5A90B12A"/>
@@ -2820,34 +3640,34 @@
     <w:abstractNumId w:val="3"/>
   </w:num>
   <w:num w:numId="2" w16cid:durableId="122385795">
-    <w:abstractNumId w:val="15"/>
+    <w:abstractNumId w:val="19"/>
   </w:num>
   <w:num w:numId="3" w16cid:durableId="1818569779">
-    <w:abstractNumId w:val="12"/>
+    <w:abstractNumId w:val="14"/>
   </w:num>
   <w:num w:numId="4" w16cid:durableId="979650130">
     <w:abstractNumId w:val="6"/>
   </w:num>
   <w:num w:numId="5" w16cid:durableId="2059426956">
-    <w:abstractNumId w:val="7"/>
+    <w:abstractNumId w:val="9"/>
   </w:num>
   <w:num w:numId="6" w16cid:durableId="997810971">
-    <w:abstractNumId w:val="11"/>
+    <w:abstractNumId w:val="13"/>
   </w:num>
   <w:num w:numId="7" w16cid:durableId="1502087142">
-    <w:abstractNumId w:val="13"/>
+    <w:abstractNumId w:val="16"/>
   </w:num>
   <w:num w:numId="8" w16cid:durableId="1863202692">
     <w:abstractNumId w:val="1"/>
   </w:num>
   <w:num w:numId="9" w16cid:durableId="1042753303">
-    <w:abstractNumId w:val="16"/>
+    <w:abstractNumId w:val="20"/>
   </w:num>
   <w:num w:numId="10" w16cid:durableId="925308867">
-    <w:abstractNumId w:val="9"/>
+    <w:abstractNumId w:val="11"/>
   </w:num>
   <w:num w:numId="11" w16cid:durableId="1141580349">
-    <w:abstractNumId w:val="8"/>
+    <w:abstractNumId w:val="10"/>
   </w:num>
   <w:num w:numId="12" w16cid:durableId="849951520">
     <w:abstractNumId w:val="2"/>
@@ -2856,25 +3676,46 @@
     <w:abstractNumId w:val="4"/>
   </w:num>
   <w:num w:numId="14" w16cid:durableId="1125464092">
-    <w:abstractNumId w:val="10"/>
+    <w:abstractNumId w:val="12"/>
   </w:num>
   <w:num w:numId="15" w16cid:durableId="2071153403">
     <w:abstractNumId w:val="0"/>
   </w:num>
   <w:num w:numId="16" w16cid:durableId="1177886211">
-    <w:abstractNumId w:val="19"/>
+    <w:abstractNumId w:val="26"/>
   </w:num>
   <w:num w:numId="17" w16cid:durableId="2027947876">
-    <w:abstractNumId w:val="17"/>
+    <w:abstractNumId w:val="22"/>
   </w:num>
   <w:num w:numId="18" w16cid:durableId="94326134">
-    <w:abstractNumId w:val="18"/>
+    <w:abstractNumId w:val="25"/>
   </w:num>
   <w:num w:numId="19" w16cid:durableId="935289371">
-    <w:abstractNumId w:val="14"/>
+    <w:abstractNumId w:val="17"/>
   </w:num>
   <w:num w:numId="20" w16cid:durableId="1482384285">
     <w:abstractNumId w:val="5"/>
+  </w:num>
+  <w:num w:numId="21" w16cid:durableId="882015115">
+    <w:abstractNumId w:val="15"/>
+  </w:num>
+  <w:num w:numId="22" w16cid:durableId="306328380">
+    <w:abstractNumId w:val="8"/>
+  </w:num>
+  <w:num w:numId="23" w16cid:durableId="1116175467">
+    <w:abstractNumId w:val="21"/>
+  </w:num>
+  <w:num w:numId="24" w16cid:durableId="351421187">
+    <w:abstractNumId w:val="24"/>
+  </w:num>
+  <w:num w:numId="25" w16cid:durableId="1064062426">
+    <w:abstractNumId w:val="23"/>
+  </w:num>
+  <w:num w:numId="26" w16cid:durableId="1318460182">
+    <w:abstractNumId w:val="7"/>
+  </w:num>
+  <w:num w:numId="27" w16cid:durableId="522518790">
+    <w:abstractNumId w:val="18"/>
   </w:num>
 </w:numbering>
 </file>
@@ -3481,7 +4322,6 @@
   <w:style w:type="character" w:default="1" w:styleId="FontParagrafDefault">
     <w:name w:val="Default Paragraph Font"/>
     <w:uiPriority w:val="1"/>
-    <w:semiHidden/>
     <w:unhideWhenUsed/>
   </w:style>
   <w:style w:type="table" w:default="1" w:styleId="TabelNormal">

</xml_diff>